<commit_message>
New translations swift keep my teen safe and halthy video scripts_teen.docx (Afrikaans)
</commit_message>
<xml_diff>
--- a/translations/parenttext_5day_south_africa/af/af_SWIFT Keep My Teen Safe and Halthy Video Scripts_teen.docx
+++ b/translations/parenttext_5day_south_africa/af/af_SWIFT Keep My Teen Safe and Halthy Video Scripts_teen.docx
@@ -149,42 +149,42 @@
               <w:spacing w:after="240" w:before="240" w:line="240" w:lineRule="auto"/>
             </w:pPr>
             <w:r>
-              <w:t xml:space="preserve">[&gt;&gt;1]Hello! It is great to see you again! This course is all about keeping your teen safe and healthy and today we are learning about community safety.</w:t>
-            </w:r>
-          </w:p>
-          <w:p>
-            <w:pPr>
-              <w:widowControl w:val="0"/>
-              <w:spacing w:line="240" w:lineRule="auto"/>
-            </w:pPr>
-            <w:r>
-              <w:t xml:space="preserve">One way to keep your teen safe is to create a safety map with them. Together you can identify the safe and unsafe places in your community. </w:t>
-            </w:r>
-          </w:p>
-          <w:p>
-            <w:pPr>
-              <w:widowControl w:val="0"/>
-              <w:spacing w:line="240" w:lineRule="auto"/>
-            </w:pPr>
-          </w:p>
-          <w:p>
-            <w:pPr>
-              <w:widowControl w:val="0"/>
-              <w:spacing w:line="240" w:lineRule="auto"/>
-            </w:pPr>
-            <w:r>
-              <w:t xml:space="preserve">Here are three steps to help you create your map with your teen: </w:t>
-            </w:r>
-          </w:p>
-          <w:p>
-            <w:pPr>
-              <w:widowControl w:val="0"/>
-              <w:spacing w:line="240" w:lineRule="auto"/>
-            </w:pPr>
-            <w:r>
-              <w:t xml:space="preserve">[&gt;&gt;2]Draw[pause],[&gt;&gt;3] Decide[pause], and </w:t>
+              <w:t xml:space="preserve">[&gt;&gt;1]Hallo! Dit is goed om jou weer te sien! Die kursus gaan oor hoe om jou tiener veilig en gesond te hou en vandag leer ons van gemeenskapsveiligheid.</w:t>
+            </w:r>
+          </w:p>
+          <w:p>
+            <w:pPr>
+              <w:widowControl w:val="0"/>
+              <w:spacing w:line="240" w:lineRule="auto"/>
+            </w:pPr>
+            <w:r>
+              <w:t xml:space="preserve">Een manier om jou tiener veilig te hou, is om saam 'n veiligheidskaart te skep. Saam kan julle die veilige en onveilige plekke in julle gemeenskap identifiseer. </w:t>
+            </w:r>
+          </w:p>
+          <w:p>
+            <w:pPr>
+              <w:widowControl w:val="0"/>
+              <w:spacing w:line="240" w:lineRule="auto"/>
+            </w:pPr>
+          </w:p>
+          <w:p>
+            <w:pPr>
+              <w:widowControl w:val="0"/>
+              <w:spacing w:line="240" w:lineRule="auto"/>
+            </w:pPr>
+            <w:r>
+              <w:t xml:space="preserve">Hier is drie stappe om jou te help om julle veiligheidskaart, saam met jou tiener, te skep: </w:t>
+            </w:r>
+          </w:p>
+          <w:p>
+            <w:pPr>
+              <w:widowControl w:val="0"/>
+              <w:spacing w:line="240" w:lineRule="auto"/>
+            </w:pPr>
+            <w:r>
+              <w:t xml:space="preserve">[&gt;&gt;2]Teken[pause],[&gt;&gt;3] Besluit[pause], en </w:t>
               <w:br w:type="textWrapping"/>
-              <w:t xml:space="preserve">[&gt;&gt;4]Discuss. </w:t>
+              <w:t xml:space="preserve">[&gt;&gt;4]Bespreek. </w:t>
             </w:r>
           </w:p>
           <w:p>
@@ -223,7 +223,7 @@
               <w:spacing w:line="240" w:lineRule="auto"/>
             </w:pPr>
             <w:r>
-              <w:t xml:space="preserve">[1]Community Safety</w:t>
+              <w:t>[1]Gemeenskapsveiligheid</w:t>
             </w:r>
           </w:p>
           <w:p>
@@ -235,7 +235,7 @@
               </w:rPr>
             </w:pPr>
             <w:r>
-              <w:t>[2]DRAW</w:t>
+              <w:t>[2]TEKEN</w:t>
             </w:r>
           </w:p>
           <w:p>
@@ -247,7 +247,7 @@
               </w:rPr>
             </w:pPr>
             <w:r>
-              <w:t>[3]DECIDE</w:t>
+              <w:t>[3]BESLUIT</w:t>
             </w:r>
           </w:p>
           <w:p>
@@ -259,7 +259,7 @@
               </w:rPr>
             </w:pPr>
             <w:r>
-              <w:t>[4]DISCUSS</w:t>
+              <w:t>[4]BESPREEK</w:t>
             </w:r>
           </w:p>
         </w:tc>
@@ -309,16 +309,16 @@
               <w:spacing w:line="240" w:lineRule="auto"/>
             </w:pPr>
             <w:r>
-              <w:t xml:space="preserve">[&gt;&gt;1]The first step is to DRAW. </w:t>
-            </w:r>
-          </w:p>
-          <w:p>
-            <w:pPr>
-              <w:widowControl w:val="0"/>
-              <w:spacing w:line="240" w:lineRule="auto"/>
-            </w:pPr>
-            <w:r>
-              <w:t xml:space="preserve">With your teen, draw a map of your community. Include all the main places you and your teen go like [2]your house, school, streets, shops, and other places your teen visits.</w:t>
+              <w:t xml:space="preserve">[&gt;&gt;1]Die eerste stap is om te TEKEN. </w:t>
+            </w:r>
+          </w:p>
+          <w:p>
+            <w:pPr>
+              <w:widowControl w:val="0"/>
+              <w:spacing w:line="240" w:lineRule="auto"/>
+            </w:pPr>
+            <w:r>
+              <w:t xml:space="preserve">Saam met jou tiener, teken 'n padkaart van julle gemeenskap. Sluit in al die hoof plekke waarheen jy en jou tiener gaan, soos [2] jou huis, skool, strate, winkels, en enige ander plekke wat jou tiener besoek.</w:t>
               <w:br w:type="textWrapping"/>
               <w:t>[&lt;&lt;all]</w:t>
             </w:r>
@@ -341,7 +341,7 @@
               <w:spacing w:line="240" w:lineRule="auto"/>
             </w:pPr>
             <w:r>
-              <w:t>[1]DRAW</w:t>
+              <w:t>[1]TEKEN</w:t>
             </w:r>
           </w:p>
           <w:p>
@@ -440,16 +440,16 @@
               <w:spacing w:line="240" w:lineRule="auto"/>
             </w:pPr>
             <w:r>
-              <w:t xml:space="preserve">[&gt;&gt;1]The next step is to DECIDE. </w:t>
-            </w:r>
-          </w:p>
-          <w:p>
-            <w:pPr>
-              <w:widowControl w:val="0"/>
-              <w:spacing w:line="240" w:lineRule="auto"/>
-            </w:pPr>
-            <w:r>
-              <w:t xml:space="preserve">Talk with your teen about the places on your map and decide whether they are safe or not. Remember to let your teen share their thoughts and listen to them. They might know more than you think they do about where it is safe or unsafe! When you have decided which places are safe for your teen,[&gt;&gt;2] draw a circle around them. Then, cross off any places that aren’t safe for teenagers.</w:t>
+              <w:t xml:space="preserve">[&gt;&gt;1]Die volgende stap is om te BESLUIT. </w:t>
+            </w:r>
+          </w:p>
+          <w:p>
+            <w:pPr>
+              <w:widowControl w:val="0"/>
+              <w:spacing w:line="240" w:lineRule="auto"/>
+            </w:pPr>
+            <w:r>
+              <w:t xml:space="preserve">Praat met jou tiener oor die plekke op jou padkaart en besluit of hulle veilig is of nie. Onthou, laat jou tiener toe om hulle gedagtes te deel en luister na hulle. Hulle mag dalk meer weet as wat jy dink, oor plekke wat veilig en onveilig is! Wanneer julle besluit watter plekke veilig is vir jou tiener,[&gt;&gt;2] teken 'n sirkel om hulle. Dan, deurkruis enige plekke wat nie veilig is vir tieners nie.</w:t>
             </w:r>
           </w:p>
         </w:tc>
@@ -470,7 +470,7 @@
               <w:spacing w:line="240" w:lineRule="auto"/>
             </w:pPr>
             <w:r>
-              <w:t>[1]DECIDE</w:t>
+              <w:t>[1]BESLUIT</w:t>
             </w:r>
             <w:r>
               <w:drawing>
@@ -603,16 +603,16 @@
               <w:spacing w:line="240" w:lineRule="auto"/>
             </w:pPr>
             <w:r>
-              <w:t xml:space="preserve">[&gt;&gt;1]The final step is to DISCUSS. </w:t>
-            </w:r>
-          </w:p>
-          <w:p>
-            <w:pPr>
-              <w:widowControl w:val="0"/>
-              <w:spacing w:line="240" w:lineRule="auto"/>
-            </w:pPr>
-            <w:r>
-              <w:t xml:space="preserve">Soms, bevind ons onsself in moeilikheid. Discuss where you and your teen can get support in a crisis. This may be home, school, a police station, or a clinic. [&gt;&gt;2] Mark these places clearly with a star on your map.</w:t>
+              <w:t xml:space="preserve">[&gt;&gt;1]Die finale stap is om te BESPREEK. </w:t>
+            </w:r>
+          </w:p>
+          <w:p>
+            <w:pPr>
+              <w:widowControl w:val="0"/>
+              <w:spacing w:line="240" w:lineRule="auto"/>
+            </w:pPr>
+            <w:r>
+              <w:t xml:space="preserve">Soms, bevind ons onsself in moeilikheid. Bespreek waar jy en jou tiener ondersteuning kan kry in 'n krisis. Dit mag wees jou huis, skool, 'n polisiestasie, of 'n kliniek. [&gt;&gt;2] Merk die plekke duidelik met 'n ster op jou padkaart.</w:t>
               <w:br w:type="textWrapping"/>
               <w:t>[&lt;&lt;all]</w:t>
             </w:r>
@@ -635,7 +635,7 @@
               <w:spacing w:line="240" w:lineRule="auto"/>
             </w:pPr>
             <w:r>
-              <w:t>[1]DISCUSS</w:t>
+              <w:t>[1]BESPREEK</w:t>
             </w:r>
           </w:p>
           <w:p>
@@ -773,31 +773,31 @@
               <w:spacing w:line="240" w:lineRule="auto"/>
             </w:pPr>
             <w:r>
-              <w:t xml:space="preserve">[&gt;&gt;1]Remember, the three tips to create a community safety map are </w:t>
-            </w:r>
-          </w:p>
-          <w:p>
-            <w:pPr>
-              <w:widowControl w:val="0"/>
-              <w:spacing w:line="240" w:lineRule="auto"/>
-            </w:pPr>
-            <w:r>
-              <w:t xml:space="preserve">[&gt;&gt;2]draw, [pause][&gt;&gt;3] decide[pause] [&gt;&gt;4]and discuss.</w:t>
-            </w:r>
-          </w:p>
-          <w:p>
-            <w:pPr>
-              <w:widowControl w:val="0"/>
-              <w:spacing w:line="240" w:lineRule="auto"/>
-            </w:pPr>
-          </w:p>
-          <w:p>
-            <w:pPr>
-              <w:widowControl w:val="0"/>
-              <w:spacing w:line="240" w:lineRule="auto"/>
-            </w:pPr>
-            <w:r>
-              <w:t xml:space="preserve">Talking about safety with your teen is a small way to make a big difference. Remind them that they can tell you about anything unsafe that happens without you getting angry. This will help you build trust with your teen.</w:t>
+              <w:t xml:space="preserve">[&gt;&gt;1]Onthou, die drie wenke om 'n gemeenskapsveiligheidskaart te skep is </w:t>
+            </w:r>
+          </w:p>
+          <w:p>
+            <w:pPr>
+              <w:widowControl w:val="0"/>
+              <w:spacing w:line="240" w:lineRule="auto"/>
+            </w:pPr>
+            <w:r>
+              <w:t xml:space="preserve">[&gt;&gt;2]teken, [pause][&gt;&gt;3] besluit[pause] [&gt;&gt;4]en bespreek.</w:t>
+            </w:r>
+          </w:p>
+          <w:p>
+            <w:pPr>
+              <w:widowControl w:val="0"/>
+              <w:spacing w:line="240" w:lineRule="auto"/>
+            </w:pPr>
+          </w:p>
+          <w:p>
+            <w:pPr>
+              <w:widowControl w:val="0"/>
+              <w:spacing w:line="240" w:lineRule="auto"/>
+            </w:pPr>
+            <w:r>
+              <w:t xml:space="preserve">Om oor veiligheid te praat met jou tiener is 'n klein manier om 'n groot verskil te maak. Herinner hulle dat hulle vir jou enige iets kan vertel oor iets onveilig wat gebeur het, sonder dat jy kwaad word. Dit sal jou help om vertroue met jou tiener te bou.</w:t>
             </w:r>
           </w:p>
           <w:p>
@@ -815,7 +815,7 @@
               <w:spacing w:line="240" w:lineRule="auto"/>
             </w:pPr>
             <w:r>
-              <w:t xml:space="preserve">Your home activity is to create a community safety map with your teen. Het jy vandag tyd om dit te doen?</w:t>
+              <w:t xml:space="preserve">Jou tuisaktiwiteit is om 'n gemeenskapveiligheidskaart saam met jou tiener te skep. Het jy vandag tyd om dit te doen?</w:t>
             </w:r>
           </w:p>
         </w:tc>
@@ -836,55 +836,55 @@
               <w:spacing w:line="240" w:lineRule="auto"/>
             </w:pPr>
             <w:r>
-              <w:t xml:space="preserve">[1]Community Safety</w:t>
-            </w:r>
-          </w:p>
-          <w:p>
-            <w:pPr>
-              <w:widowControl w:val="0"/>
-              <w:spacing w:line="240" w:lineRule="auto"/>
-            </w:pPr>
-          </w:p>
-          <w:p>
-            <w:pPr>
-              <w:widowControl w:val="0"/>
-              <w:spacing w:line="240" w:lineRule="auto"/>
-            </w:pPr>
-            <w:r>
-              <w:t>[2]DRAW</w:t>
-            </w:r>
-          </w:p>
-          <w:p>
-            <w:pPr>
-              <w:widowControl w:val="0"/>
-              <w:spacing w:line="240" w:lineRule="auto"/>
-            </w:pPr>
-            <w:r>
-              <w:t>[3]DECIDE</w:t>
-            </w:r>
-          </w:p>
-          <w:p>
-            <w:pPr>
-              <w:widowControl w:val="0"/>
-              <w:spacing w:line="240" w:lineRule="auto"/>
-            </w:pPr>
-            <w:r>
-              <w:t>[4]DISCUSS</w:t>
-            </w:r>
-          </w:p>
-          <w:p>
-            <w:pPr>
-              <w:widowControl w:val="0"/>
-              <w:spacing w:line="240" w:lineRule="auto"/>
-            </w:pPr>
-          </w:p>
-          <w:p>
-            <w:pPr>
-              <w:widowControl w:val="0"/>
-              <w:spacing w:line="240" w:lineRule="auto"/>
-            </w:pPr>
-            <w:r>
-              <w:t xml:space="preserve">[5]Home Activity:</w:t>
+              <w:t>[1]Gemeenskapsveiligheid</w:t>
+            </w:r>
+          </w:p>
+          <w:p>
+            <w:pPr>
+              <w:widowControl w:val="0"/>
+              <w:spacing w:line="240" w:lineRule="auto"/>
+            </w:pPr>
+          </w:p>
+          <w:p>
+            <w:pPr>
+              <w:widowControl w:val="0"/>
+              <w:spacing w:line="240" w:lineRule="auto"/>
+            </w:pPr>
+            <w:r>
+              <w:t>[2]TEKEN</w:t>
+            </w:r>
+          </w:p>
+          <w:p>
+            <w:pPr>
+              <w:widowControl w:val="0"/>
+              <w:spacing w:line="240" w:lineRule="auto"/>
+            </w:pPr>
+            <w:r>
+              <w:t>[3]BESLUIT</w:t>
+            </w:r>
+          </w:p>
+          <w:p>
+            <w:pPr>
+              <w:widowControl w:val="0"/>
+              <w:spacing w:line="240" w:lineRule="auto"/>
+            </w:pPr>
+            <w:r>
+              <w:t>[4]BESPREEK</w:t>
+            </w:r>
+          </w:p>
+          <w:p>
+            <w:pPr>
+              <w:widowControl w:val="0"/>
+              <w:spacing w:line="240" w:lineRule="auto"/>
+            </w:pPr>
+          </w:p>
+          <w:p>
+            <w:pPr>
+              <w:widowControl w:val="0"/>
+              <w:spacing w:line="240" w:lineRule="auto"/>
+            </w:pPr>
+            <w:r>
+              <w:t>[5]Tuisaktiwiteit:</w:t>
             </w:r>
           </w:p>
           <w:p>
@@ -1577,34 +1577,34 @@
               <w:spacing w:line="240" w:lineRule="auto"/>
             </w:pPr>
             <w:r>
-              <w:t>[2]BREATHE</w:t>
-            </w:r>
-          </w:p>
-          <w:p>
-            <w:pPr>
-              <w:widowControl w:val="0"/>
-              <w:spacing w:line="240" w:lineRule="auto"/>
-            </w:pPr>
-            <w:r>
-              <w:t>[3]LISTEN</w:t>
-            </w:r>
-          </w:p>
-          <w:p>
-            <w:pPr>
-              <w:widowControl w:val="0"/>
-              <w:spacing w:line="240" w:lineRule="auto"/>
-            </w:pPr>
-            <w:r>
-              <w:t>[4]RESPOND</w:t>
-            </w:r>
-          </w:p>
-          <w:p>
-            <w:pPr>
-              <w:widowControl w:val="0"/>
-              <w:spacing w:line="240" w:lineRule="auto"/>
-            </w:pPr>
-            <w:r>
-              <w:t>[5]COMFORT</w:t>
+              <w:t xml:space="preserve">[2]HAAL ASEM</w:t>
+            </w:r>
+          </w:p>
+          <w:p>
+            <w:pPr>
+              <w:widowControl w:val="0"/>
+              <w:spacing w:line="240" w:lineRule="auto"/>
+            </w:pPr>
+            <w:r>
+              <w:t>[3]LUISTER</w:t>
+            </w:r>
+          </w:p>
+          <w:p>
+            <w:pPr>
+              <w:widowControl w:val="0"/>
+              <w:spacing w:line="240" w:lineRule="auto"/>
+            </w:pPr>
+            <w:r>
+              <w:t>[4]REAGEER</w:t>
+            </w:r>
+          </w:p>
+          <w:p>
+            <w:pPr>
+              <w:widowControl w:val="0"/>
+              <w:spacing w:line="240" w:lineRule="auto"/>
+            </w:pPr>
+            <w:r>
+              <w:t>[5]TROOS</w:t>
             </w:r>
           </w:p>
           <w:p>
@@ -1660,22 +1660,22 @@
               <w:spacing w:line="240" w:lineRule="auto"/>
             </w:pPr>
             <w:r>
-              <w:t xml:space="preserve">[&gt;&gt;1]For your home activity, [&gt;&gt;2] Find a calm time to talk with your teen about possible crises that may happen.[&gt;&gt;3] Discuss what to do if they happen.[&gt;&gt;4] Revisit the Mapping Activity to identify other sources of support in the community. [&gt;&gt;5] And thank your teen for taking the time to chat about this. </w:t>
-            </w:r>
-          </w:p>
-          <w:p>
-            <w:pPr>
-              <w:widowControl w:val="0"/>
-              <w:spacing w:line="240" w:lineRule="auto"/>
-            </w:pPr>
-          </w:p>
-          <w:p>
-            <w:pPr>
-              <w:widowControl w:val="0"/>
-              <w:spacing w:line="240" w:lineRule="auto"/>
-            </w:pPr>
-            <w:r>
-              <w:t xml:space="preserve">Do you have time to do this today?</w:t>
+              <w:t xml:space="preserve">[&gt;&gt;1]Vir jou tuisaktiwiteit, [&gt;&gt;2] Vind 'n kalm tyd om met jou tiener te praat oor moontlike krisisse wat kan gebeur.[&gt;&gt;3]Bespreek wat om te doen indien dit gebeur.[&gt;&gt;4] Herbesoek die Kartering Aktiwiteit om ander bronne van ondersteuning in die gemeenskap te identifiseer. [&gt;&gt;5] En bedank jou tienier dat hulle die tyd vat om oor dit te gesels. </w:t>
+            </w:r>
+          </w:p>
+          <w:p>
+            <w:pPr>
+              <w:widowControl w:val="0"/>
+              <w:spacing w:line="240" w:lineRule="auto"/>
+            </w:pPr>
+          </w:p>
+          <w:p>
+            <w:pPr>
+              <w:widowControl w:val="0"/>
+              <w:spacing w:line="240" w:lineRule="auto"/>
+            </w:pPr>
+            <w:r>
+              <w:t xml:space="preserve">Het jy tyd om dit vandag te doen?</w:t>
             </w:r>
           </w:p>
         </w:tc>
@@ -1696,43 +1696,43 @@
               <w:spacing w:line="240" w:lineRule="auto"/>
             </w:pPr>
             <w:r>
-              <w:t xml:space="preserve">[1]Home Activity: </w:t>
-            </w:r>
-          </w:p>
-          <w:p>
-            <w:pPr>
-              <w:widowControl w:val="0"/>
-              <w:spacing w:line="240" w:lineRule="auto"/>
-            </w:pPr>
-            <w:r>
-              <w:t xml:space="preserve">[2] Talk with your teen about possible crises.</w:t>
-            </w:r>
-          </w:p>
-          <w:p>
-            <w:pPr>
-              <w:widowControl w:val="0"/>
-              <w:spacing w:line="240" w:lineRule="auto"/>
-            </w:pPr>
-            <w:r>
-              <w:t xml:space="preserve"> [3] Discuss what to do if they happen. </w:t>
-            </w:r>
-          </w:p>
-          <w:p>
-            <w:pPr>
-              <w:widowControl w:val="0"/>
-              <w:spacing w:line="240" w:lineRule="auto"/>
-            </w:pPr>
-            <w:r>
-              <w:t xml:space="preserve">[4] Revisit the community safety map and identify other sources of support in the community. </w:t>
-            </w:r>
-          </w:p>
-          <w:p>
-            <w:pPr>
-              <w:widowControl w:val="0"/>
-              <w:spacing w:line="240" w:lineRule="auto"/>
-            </w:pPr>
-            <w:r>
-              <w:t xml:space="preserve">[5] Thank your teen.</w:t>
+              <w:t xml:space="preserve">[1]Tuisaktiwiteit: </w:t>
+            </w:r>
+          </w:p>
+          <w:p>
+            <w:pPr>
+              <w:widowControl w:val="0"/>
+              <w:spacing w:line="240" w:lineRule="auto"/>
+            </w:pPr>
+            <w:r>
+              <w:t xml:space="preserve">[2] Praat met jou tiener oor moontlike krisisse.</w:t>
+            </w:r>
+          </w:p>
+          <w:p>
+            <w:pPr>
+              <w:widowControl w:val="0"/>
+              <w:spacing w:line="240" w:lineRule="auto"/>
+            </w:pPr>
+            <w:r>
+              <w:t xml:space="preserve"> [3] Bespreek wat om te doen indien dit gebeur. </w:t>
+            </w:r>
+          </w:p>
+          <w:p>
+            <w:pPr>
+              <w:widowControl w:val="0"/>
+              <w:spacing w:line="240" w:lineRule="auto"/>
+            </w:pPr>
+            <w:r>
+              <w:t xml:space="preserve">[4] Herbesoek die gemeenskapsveiligheidskaart en identifiseer ander bronne van ondersteuning in the gemeenskap. </w:t>
+            </w:r>
+          </w:p>
+          <w:p>
+            <w:pPr>
+              <w:widowControl w:val="0"/>
+              <w:spacing w:line="240" w:lineRule="auto"/>
+            </w:pPr>
+            <w:r>
+              <w:t xml:space="preserve">[5] Bedank jou teiner.</w:t>
             </w:r>
           </w:p>
           <w:p>
@@ -1976,7 +1976,7 @@
               <w:spacing w:after="240" w:before="240" w:line="240" w:lineRule="auto"/>
             </w:pPr>
             <w:r>
-              <w:t xml:space="preserve">[&gt;&gt;1]Welcome back! It is great to see you again. </w:t>
+              <w:t xml:space="preserve">[&gt;&gt;1]Welkom terug! Dit is wonderlik om jou weer te sien. </w:t>
             </w:r>
           </w:p>
           <w:p>
@@ -1984,7 +1984,7 @@
               <w:spacing w:after="240" w:before="240" w:line="240" w:lineRule="auto"/>
             </w:pPr>
             <w:r>
-              <w:t xml:space="preserve">In today’s lesson we are learning about preventing sexual violence. It can be hard to think about your teen being in a dangerous situation but understanding their reality and potential risks for them helps us to keep them safe. </w:t>
+              <w:t xml:space="preserve">In vandag se les leer ons om seksuele geweld te voorkom. Dit kan moeilik wees om te dink dat jou tiener in 'n moeilike situasie kan wees, maar om hulle realiteit te verstaan en potensiale risiko's help ons om hulle veilig te hou. </w:t>
             </w:r>
           </w:p>
           <w:p>

</xml_diff>